<commit_message>
feat: update document of functional
</commit_message>
<xml_diff>
--- a/dokumentacja-funkcjonowalna.docx
+++ b/dokumentacja-funkcjonowalna.docx
@@ -360,10 +360,7 @@
         </w:numPr>
       </w:pPr>
       <w:r>
-        <w:t>Węzły są zapisane w grupach, gdzie każda grupa reprezentuje zbiór węzłów należących do jednego fragmentu grafu.</w:t>
-      </w:r>
-      <w:r>
-        <w:t xml:space="preserve"> </w:t>
+        <w:t xml:space="preserve">Węzły są zapisane w grupach, gdzie każda grupa reprezentuje zbiór węzłów należących do jednego fragmentu grafu. </w:t>
       </w:r>
     </w:p>
     <w:p>
@@ -496,7 +493,15 @@
               <w:cnfStyle w:val="000000100000" w:firstRow="0" w:lastRow="0" w:firstColumn="0" w:lastColumn="0" w:oddVBand="0" w:evenVBand="0" w:oddHBand="1" w:evenHBand="0" w:firstRowFirstColumn="0" w:firstRowLastColumn="0" w:lastRowFirstColumn="0" w:lastRowLastColumn="0"/>
             </w:pPr>
             <w:r>
-              <w:t>[plik_wejściowy]</w:t>
+              <w:t>[</w:t>
+            </w:r>
+            <w:proofErr w:type="spellStart"/>
+            <w:r>
+              <w:t>plik_wejściowy</w:t>
+            </w:r>
+            <w:proofErr w:type="spellEnd"/>
+            <w:r>
+              <w:t>]</w:t>
             </w:r>
           </w:p>
         </w:tc>
@@ -708,7 +713,15 @@
               <w:cnfStyle w:val="000000000000" w:firstRow="0" w:lastRow="0" w:firstColumn="0" w:lastColumn="0" w:oddVBand="0" w:evenVBand="0" w:oddHBand="0" w:evenHBand="0" w:firstRowFirstColumn="0" w:firstRowLastColumn="0" w:lastRowFirstColumn="0" w:lastRowLastColumn="0"/>
             </w:pPr>
             <w:r>
-              <w:t>[plik_wyjściowy]</w:t>
+              <w:t>[</w:t>
+            </w:r>
+            <w:proofErr w:type="spellStart"/>
+            <w:r>
+              <w:t>plik_wyjściowy</w:t>
+            </w:r>
+            <w:proofErr w:type="spellEnd"/>
+            <w:r>
+              <w:t>]</w:t>
             </w:r>
           </w:p>
         </w:tc>
@@ -923,7 +936,15 @@
               <w:cnfStyle w:val="000000100000" w:firstRow="0" w:lastRow="0" w:firstColumn="0" w:lastColumn="0" w:oddVBand="0" w:evenVBand="0" w:oddHBand="1" w:evenHBand="0" w:firstRowFirstColumn="0" w:firstRowLastColumn="0" w:lastRowFirstColumn="0" w:lastRowLastColumn="0"/>
             </w:pPr>
             <w:r>
-              <w:t>[liczba_części]</w:t>
+              <w:t>[</w:t>
+            </w:r>
+            <w:proofErr w:type="spellStart"/>
+            <w:r>
+              <w:t>liczba_części</w:t>
+            </w:r>
+            <w:proofErr w:type="spellEnd"/>
+            <w:r>
+              <w:t>]</w:t>
             </w:r>
           </w:p>
         </w:tc>
@@ -1351,7 +1372,15 @@
               <w:cnfStyle w:val="000000100000" w:firstRow="0" w:lastRow="0" w:firstColumn="0" w:lastColumn="0" w:oddVBand="0" w:evenVBand="0" w:oddHBand="1" w:evenHBand="0" w:firstRowFirstColumn="0" w:firstRowLastColumn="0" w:lastRowFirstColumn="0" w:lastRowLastColumn="0"/>
             </w:pPr>
             <w:r>
-              <w:t>(null)</w:t>
+              <w:t>(</w:t>
+            </w:r>
+            <w:proofErr w:type="spellStart"/>
+            <w:r>
+              <w:t>null</w:t>
+            </w:r>
+            <w:proofErr w:type="spellEnd"/>
+            <w:r>
+              <w:t>)</w:t>
             </w:r>
           </w:p>
         </w:tc>
@@ -1605,6 +1634,10 @@
     </w:p>
     <w:p>
       <w:r>
+        <w:rPr>
+          <w:b/>
+          <w:bCs/>
+        </w:rPr>
         <w:t>0</w:t>
       </w:r>
       <w:r>
@@ -1629,6 +1662,10 @@
         <w:t>;</w:t>
       </w:r>
       <w:r>
+        <w:rPr>
+          <w:b/>
+          <w:bCs/>
+        </w:rPr>
         <w:t>2</w:t>
       </w:r>
       <w:r>
@@ -1653,6 +1690,10 @@
         <w:t>;</w:t>
       </w:r>
       <w:r>
+        <w:rPr>
+          <w:b/>
+          <w:bCs/>
+        </w:rPr>
         <w:t>4</w:t>
       </w:r>
       <w:r>
@@ -1671,6 +1712,10 @@
         <w:t>;</w:t>
       </w:r>
       <w:r>
+        <w:rPr>
+          <w:b/>
+          <w:bCs/>
+        </w:rPr>
         <w:t>5</w:t>
       </w:r>
       <w:r>
@@ -1683,6 +1728,10 @@
         <w:t>;</w:t>
       </w:r>
       <w:r>
+        <w:rPr>
+          <w:b/>
+          <w:bCs/>
+        </w:rPr>
         <w:t>6</w:t>
       </w:r>
       <w:r>
@@ -1695,6 +1744,10 @@
         <w:t>;</w:t>
       </w:r>
       <w:r>
+        <w:rPr>
+          <w:b/>
+          <w:bCs/>
+        </w:rPr>
         <w:t>7</w:t>
       </w:r>
       <w:r>
@@ -1832,7 +1885,23 @@
         <w:br/>
       </w:r>
       <w:r>
-        <w:t>Algorytm BFS (Breadth-First Search) to metoda przeszukiwania grafu, która eksploruje go poziomami – najpierw odwiedzając wszystkie wierzchołki na danym poziomie, zanim przejdzie do kolejnego. BFS działa na zasadzie kolejki: zaczynamy od wybranego węzła startowego, oznaczamy go jako odwiedzony i dodajemy do kolejki. Następnie pobieramy pierwszy element z kolejki, sprawdzamy jego sąsiadów i jeśli nie byli jeszcze odwiedzeni, dodajemy ich do kolejki i oznaczamy jako odwiedzonych. Proces ten powtarzamy, aż kolejka stanie się pusta, co oznacza, że odwiedziliśmy wszystkie możliwe wierzchołki dostępne z punktu startowego.</w:t>
+        <w:t>Algorytm BFS (</w:t>
+      </w:r>
+      <w:proofErr w:type="spellStart"/>
+      <w:r>
+        <w:t>Breadth</w:t>
+      </w:r>
+      <w:proofErr w:type="spellEnd"/>
+      <w:r>
+        <w:t xml:space="preserve">-First </w:t>
+      </w:r>
+      <w:proofErr w:type="spellStart"/>
+      <w:r>
+        <w:t>Search</w:t>
+      </w:r>
+      <w:proofErr w:type="spellEnd"/>
+      <w:r>
+        <w:t>) to metoda przeszukiwania grafu, która eksploruje go poziomami – najpierw odwiedzając wszystkie wierzchołki na danym poziomie, zanim przejdzie do kolejnego. BFS działa na zasadzie kolejki: zaczynamy od wybranego węzła startowego, oznaczamy go jako odwiedzony i dodajemy do kolejki. Następnie pobieramy pierwszy element z kolejki, sprawdzamy jego sąsiadów i jeśli nie byli jeszcze odwiedzeni, dodajemy ich do kolejki i oznaczamy jako odwiedzonych. Proces ten powtarzamy, aż kolejka stanie się pusta, co oznacza, że odwiedziliśmy wszystkie możliwe wierzchołki dostępne z punktu startowego.</w:t>
       </w:r>
     </w:p>
     <w:p>
@@ -4344,6 +4413,7 @@
   <w:style w:type="character" w:default="1" w:styleId="Domylnaczcionkaakapitu">
     <w:name w:val="Default Paragraph Font"/>
     <w:uiPriority w:val="1"/>
+    <w:semiHidden/>
     <w:unhideWhenUsed/>
   </w:style>
   <w:style w:type="table" w:default="1" w:styleId="Standardowy">
@@ -5062,15 +5132,6 @@
 </file>
 
 <file path=customXml/item1.xml><?xml version="1.0" encoding="utf-8"?>
-<?mso-contentType ?>
-<FormTemplates xmlns="http://schemas.microsoft.com/sharepoint/v3/contenttype/forms">
-  <Display>DocumentLibraryForm</Display>
-  <Edit>DocumentLibraryForm</Edit>
-  <New>DocumentLibraryForm</New>
-</FormTemplates>
-</file>
-
-<file path=customXml/item2.xml><?xml version="1.0" encoding="utf-8"?>
 <ct:contentTypeSchema xmlns:ct="http://schemas.microsoft.com/office/2006/metadata/contentType" xmlns:ma="http://schemas.microsoft.com/office/2006/metadata/properties/metaAttributes" ct:_="" ma:_="" ma:contentTypeName="Dokument" ma:contentTypeID="0x0101008F3A903E5050E0428A99D87D013B1ACA" ma:contentTypeVersion="10" ma:contentTypeDescription="Utwórz nowy dokument." ma:contentTypeScope="" ma:versionID="1458377668cf5b62e334f19ded1e1267">
   <xsd:schema xmlns:xsd="http://www.w3.org/2001/XMLSchema" xmlns:xs="http://www.w3.org/2001/XMLSchema" xmlns:p="http://schemas.microsoft.com/office/2006/metadata/properties" xmlns:ns3="22cc29ec-0a89-4eb2-a7e0-3866c26c3ca2" targetNamespace="http://schemas.microsoft.com/office/2006/metadata/properties" ma:root="true" ma:fieldsID="fd4d6e8065694335a47344484a352478" ns3:_="">
     <xsd:import namespace="22cc29ec-0a89-4eb2-a7e0-3866c26c3ca2"/>
@@ -5252,11 +5313,16 @@
 </ct:contentTypeSchema>
 </file>
 
-<file path=customXml/item3.xml><?xml version="1.0" encoding="utf-8"?>
-<b:Sources xmlns:b="http://schemas.openxmlformats.org/officeDocument/2006/bibliography" xmlns="http://schemas.openxmlformats.org/officeDocument/2006/bibliography" SelectedStyle="\APASixthEditionOfficeOnline.xsl" StyleName="APA" Version="6"/>
+<file path=customXml/item2.xml><?xml version="1.0" encoding="utf-8"?>
+<?mso-contentType ?>
+<FormTemplates xmlns="http://schemas.microsoft.com/sharepoint/v3/contenttype/forms">
+  <Display>DocumentLibraryForm</Display>
+  <Edit>DocumentLibraryForm</Edit>
+  <New>DocumentLibraryForm</New>
+</FormTemplates>
 </file>
 
-<file path=customXml/item4.xml><?xml version="1.0" encoding="utf-8"?>
+<file path=customXml/item3.xml><?xml version="1.0" encoding="utf-8"?>
 <p:properties xmlns:p="http://schemas.microsoft.com/office/2006/metadata/properties" xmlns:xsi="http://www.w3.org/2001/XMLSchema-instance" xmlns:pc="http://schemas.microsoft.com/office/infopath/2007/PartnerControls">
   <documentManagement>
     <_activity xmlns="22cc29ec-0a89-4eb2-a7e0-3866c26c3ca2" xsi:nil="true"/>
@@ -5264,15 +5330,11 @@
 </p:properties>
 </file>
 
-<file path=customXml/itemProps1.xml><?xml version="1.0" encoding="utf-8"?>
-<ds:datastoreItem xmlns:ds="http://schemas.openxmlformats.org/officeDocument/2006/customXml" ds:itemID="{63BFB363-1EF7-4FAA-ACD9-55EF51CEB4B7}">
-  <ds:schemaRefs>
-    <ds:schemaRef ds:uri="http://schemas.microsoft.com/sharepoint/v3/contenttype/forms"/>
-  </ds:schemaRefs>
-</ds:datastoreItem>
+<file path=customXml/item4.xml><?xml version="1.0" encoding="utf-8"?>
+<b:Sources xmlns:b="http://schemas.openxmlformats.org/officeDocument/2006/bibliography" xmlns="http://schemas.openxmlformats.org/officeDocument/2006/bibliography" SelectedStyle="\APASixthEditionOfficeOnline.xsl" StyleName="APA" Version="6"/>
 </file>
 
-<file path=customXml/itemProps2.xml><?xml version="1.0" encoding="utf-8"?>
+<file path=customXml/itemProps1.xml><?xml version="1.0" encoding="utf-8"?>
 <ds:datastoreItem xmlns:ds="http://schemas.openxmlformats.org/officeDocument/2006/customXml" ds:itemID="{3E5CF542-1CB3-457A-95A4-C83C2045208D}">
   <ds:schemaRefs>
     <ds:schemaRef ds:uri="http://schemas.microsoft.com/office/2006/metadata/contentType"/>
@@ -5290,15 +5352,15 @@
 </ds:datastoreItem>
 </file>
 
-<file path=customXml/itemProps3.xml><?xml version="1.0" encoding="utf-8"?>
-<ds:datastoreItem xmlns:ds="http://schemas.openxmlformats.org/officeDocument/2006/customXml" ds:itemID="{F8123DCE-31DE-4E0F-9533-991264166FB5}">
+<file path=customXml/itemProps2.xml><?xml version="1.0" encoding="utf-8"?>
+<ds:datastoreItem xmlns:ds="http://schemas.openxmlformats.org/officeDocument/2006/customXml" ds:itemID="{63BFB363-1EF7-4FAA-ACD9-55EF51CEB4B7}">
   <ds:schemaRefs>
-    <ds:schemaRef ds:uri="http://schemas.openxmlformats.org/officeDocument/2006/bibliography"/>
+    <ds:schemaRef ds:uri="http://schemas.microsoft.com/sharepoint/v3/contenttype/forms"/>
   </ds:schemaRefs>
 </ds:datastoreItem>
 </file>
 
-<file path=customXml/itemProps4.xml><?xml version="1.0" encoding="utf-8"?>
+<file path=customXml/itemProps3.xml><?xml version="1.0" encoding="utf-8"?>
 <ds:datastoreItem xmlns:ds="http://schemas.openxmlformats.org/officeDocument/2006/customXml" ds:itemID="{AD9AE11A-DAC8-4D4F-9EF5-ACFF472ED6B6}">
   <ds:schemaRefs>
     <ds:schemaRef ds:uri="http://schemas.microsoft.com/office/2006/metadata/properties"/>
@@ -5306,4 +5368,12 @@
     <ds:schemaRef ds:uri="22cc29ec-0a89-4eb2-a7e0-3866c26c3ca2"/>
   </ds:schemaRefs>
 </ds:datastoreItem>
+</file>
+
+<file path=customXml/itemProps4.xml><?xml version="1.0" encoding="utf-8"?>
+<ds:datastoreItem xmlns:ds="http://schemas.openxmlformats.org/officeDocument/2006/customXml" ds:itemID="{F8123DCE-31DE-4E0F-9533-991264166FB5}">
+  <ds:schemaRefs>
+    <ds:schemaRef ds:uri="http://schemas.openxmlformats.org/officeDocument/2006/bibliography"/>
+  </ds:schemaRefs>
+</ds:datastoreItem>
 </file>
</xml_diff>